<commit_message>
Parannettu dialogeja ja tiskille liikkumista
</commit_message>
<xml_diff>
--- a/VeikanTesti/html/documents/All.docx
+++ b/VeikanTesti/html/documents/All.docx
@@ -4,7 +4,7 @@
   <w:body>
     <w:p>
       <w:pPr>
-        <w:pStyle w:val="Heading1"/>
+        <w:pStyle w:val="Otsikko1"/>
         <w:jc w:val="center"/>
         <w:rPr>
           <w:sz w:val="96"/>
@@ -46,7 +46,7 @@
     </w:p>
     <w:p>
       <w:pPr>
-        <w:pStyle w:val="Heading2"/>
+        <w:pStyle w:val="Otsikko2"/>
         <w:rPr>
           <w:sz w:val="44"/>
           <w:szCs w:val="44"/>
@@ -114,7 +114,7 @@
                         <w:txbxContent>
                           <w:p>
                             <w:pPr>
-                              <w:pStyle w:val="Subtitle"/>
+                              <w:pStyle w:val="Alaotsikko"/>
                               <w:numPr>
                                 <w:ilvl w:val="0"/>
                                 <w:numId w:val="7"/>
@@ -136,7 +136,7 @@
                           </w:p>
                           <w:p>
                             <w:pPr>
-                              <w:pStyle w:val="Subtitle"/>
+                              <w:pStyle w:val="Alaotsikko"/>
                               <w:numPr>
                                 <w:ilvl w:val="0"/>
                                 <w:numId w:val="7"/>
@@ -158,7 +158,7 @@
                           </w:p>
                           <w:p>
                             <w:pPr>
-                              <w:pStyle w:val="Subtitle"/>
+                              <w:pStyle w:val="Alaotsikko"/>
                               <w:numPr>
                                 <w:ilvl w:val="0"/>
                                 <w:numId w:val="7"/>
@@ -304,7 +304,7 @@
     </w:p>
     <w:p>
       <w:pPr>
-        <w:pStyle w:val="Heading2"/>
+        <w:pStyle w:val="Otsikko2"/>
         <w:jc w:val="center"/>
         <w:rPr>
           <w:sz w:val="52"/>
@@ -406,7 +406,7 @@
     </w:p>
     <w:p>
       <w:pPr>
-        <w:pStyle w:val="Subtitle"/>
+        <w:pStyle w:val="Alaotsikko"/>
         <w:numPr>
           <w:ilvl w:val="0"/>
           <w:numId w:val="0"/>
@@ -421,7 +421,7 @@
     </w:p>
     <w:p>
       <w:pPr>
-        <w:pStyle w:val="Subtitle"/>
+        <w:pStyle w:val="Alaotsikko"/>
         <w:numPr>
           <w:ilvl w:val="0"/>
           <w:numId w:val="0"/>
@@ -586,7 +586,7 @@
     </w:p>
     <w:p>
       <w:pPr>
-        <w:pStyle w:val="Heading1"/>
+        <w:pStyle w:val="Otsikko1"/>
         <w:jc w:val="center"/>
         <w:rPr>
           <w:sz w:val="96"/>
@@ -605,7 +605,7 @@
     </w:p>
     <w:p>
       <w:pPr>
-        <w:pStyle w:val="Heading2"/>
+        <w:pStyle w:val="Otsikko2"/>
         <w:rPr>
           <w:sz w:val="44"/>
           <w:szCs w:val="44"/>
@@ -681,7 +681,7 @@
                         <w:txbxContent>
                           <w:p>
                             <w:pPr>
-                              <w:pStyle w:val="Subtitle"/>
+                              <w:pStyle w:val="Alaotsikko"/>
                               <w:numPr>
                                 <w:ilvl w:val="0"/>
                                 <w:numId w:val="9"/>
@@ -698,28 +698,12 @@
                                 <w:szCs w:val="44"/>
                                 <w:lang w:val="en-US"/>
                               </w:rPr>
-                              <w:t>Play</w:t>
-                            </w:r>
-                            <w:r>
-                              <w:rPr>
-                                <w:sz w:val="44"/>
-                                <w:szCs w:val="44"/>
-                                <w:lang w:val="en-US"/>
-                              </w:rPr>
-                              <w:t xml:space="preserve"> a</w:t>
-                            </w:r>
-                            <w:r>
-                              <w:rPr>
-                                <w:sz w:val="44"/>
-                                <w:szCs w:val="44"/>
-                                <w:lang w:val="en-US"/>
-                              </w:rPr>
-                              <w:t xml:space="preserve"> guitar</w:t>
+                              <w:t>Play guitar</w:t>
                             </w:r>
                           </w:p>
                           <w:p>
                             <w:pPr>
-                              <w:pStyle w:val="Subtitle"/>
+                              <w:pStyle w:val="Alaotsikko"/>
                               <w:numPr>
                                 <w:ilvl w:val="0"/>
                                 <w:numId w:val="9"/>
@@ -779,13 +763,13 @@
           </mc:Choice>
           <mc:Fallback>
             <w:pict>
-              <v:roundrect w14:anchorId="24402437" id="_x0000_s1027" style="position:absolute;margin-left:361.85pt;margin-top:146.65pt;width:96.15pt;height:276.45pt;rotation:90;z-index:251666432;visibility:visible;mso-wrap-style:square;mso-width-percent:0;mso-height-percent:0;mso-wrap-distance-left:10.8pt;mso-wrap-distance-top:7.2pt;mso-wrap-distance-right:10.8pt;mso-wrap-distance-bottom:7.2pt;mso-position-horizontal:absolute;mso-position-horizontal-relative:margin;mso-position-vertical:absolute;mso-position-vertical-relative:margin;mso-width-percent:0;mso-height-percent:0;mso-width-relative:margin;mso-height-relative:margin;v-text-anchor:middle" arcsize="8541f" o:gfxdata="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" o:allowincell="f" fillcolor="white [3201]" strokecolor="black [3200]" strokeweight="1pt">
+              <v:roundrect w14:anchorId="24402437" id="_x0000_s1027" style="position:absolute;margin-left:361.85pt;margin-top:146.65pt;width:96.15pt;height:276.45pt;rotation:90;z-index:251666432;visibility:visible;mso-wrap-style:square;mso-width-percent:0;mso-height-percent:0;mso-wrap-distance-left:10.8pt;mso-wrap-distance-top:7.2pt;mso-wrap-distance-right:10.8pt;mso-wrap-distance-bottom:7.2pt;mso-position-horizontal:absolute;mso-position-horizontal-relative:margin;mso-position-vertical:absolute;mso-position-vertical-relative:margin;mso-width-percent:0;mso-height-percent:0;mso-width-relative:margin;mso-height-relative:margin;v-text-anchor:middle" arcsize="8541f" o:gfxdata="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" o:allowincell="f" fillcolor="white [3201]" strokecolor="black [3200]" strokeweight="1pt">
                 <v:stroke joinstyle="miter"/>
                 <v:textbox>
                   <w:txbxContent>
                     <w:p>
                       <w:pPr>
-                        <w:pStyle w:val="Subtitle"/>
+                        <w:pStyle w:val="Alaotsikko"/>
                         <w:numPr>
                           <w:ilvl w:val="0"/>
                           <w:numId w:val="9"/>
@@ -802,28 +786,12 @@
                           <w:szCs w:val="44"/>
                           <w:lang w:val="en-US"/>
                         </w:rPr>
-                        <w:t>Play</w:t>
-                      </w:r>
-                      <w:r>
-                        <w:rPr>
-                          <w:sz w:val="44"/>
-                          <w:szCs w:val="44"/>
-                          <w:lang w:val="en-US"/>
-                        </w:rPr>
-                        <w:t xml:space="preserve"> a</w:t>
-                      </w:r>
-                      <w:r>
-                        <w:rPr>
-                          <w:sz w:val="44"/>
-                          <w:szCs w:val="44"/>
-                          <w:lang w:val="en-US"/>
-                        </w:rPr>
-                        <w:t xml:space="preserve"> guitar</w:t>
+                        <w:t>Play guitar</w:t>
                       </w:r>
                     </w:p>
                     <w:p>
                       <w:pPr>
-                        <w:pStyle w:val="Subtitle"/>
+                        <w:pStyle w:val="Alaotsikko"/>
                         <w:numPr>
                           <w:ilvl w:val="0"/>
                           <w:numId w:val="9"/>
@@ -875,7 +843,7 @@
     </w:p>
     <w:p>
       <w:pPr>
-        <w:pStyle w:val="Heading2"/>
+        <w:pStyle w:val="Otsikko2"/>
         <w:jc w:val="center"/>
         <w:rPr>
           <w:sz w:val="52"/>
@@ -925,7 +893,7 @@
     </w:p>
     <w:p>
       <w:pPr>
-        <w:pStyle w:val="Subtitle"/>
+        <w:pStyle w:val="Alaotsikko"/>
         <w:numPr>
           <w:ilvl w:val="0"/>
           <w:numId w:val="0"/>
@@ -940,7 +908,7 @@
     </w:p>
     <w:p>
       <w:pPr>
-        <w:pStyle w:val="Subtitle"/>
+        <w:pStyle w:val="Alaotsikko"/>
         <w:numPr>
           <w:ilvl w:val="0"/>
           <w:numId w:val="0"/>
@@ -1088,7 +1056,7 @@
     </w:p>
     <w:p>
       <w:pPr>
-        <w:pStyle w:val="Heading1"/>
+        <w:pStyle w:val="Otsikko1"/>
         <w:jc w:val="center"/>
         <w:rPr>
           <w:sz w:val="96"/>
@@ -1099,7 +1067,7 @@
     </w:p>
     <w:p>
       <w:pPr>
-        <w:pStyle w:val="Heading1"/>
+        <w:pStyle w:val="Otsikko1"/>
         <w:jc w:val="center"/>
         <w:rPr>
           <w:sz w:val="96"/>
@@ -1118,7 +1086,7 @@
     </w:p>
     <w:p>
       <w:pPr>
-        <w:pStyle w:val="Heading2"/>
+        <w:pStyle w:val="Otsikko2"/>
         <w:rPr>
           <w:sz w:val="44"/>
           <w:szCs w:val="44"/>
@@ -1160,7 +1128,7 @@
     </w:p>
     <w:p>
       <w:pPr>
-        <w:pStyle w:val="Subtitle"/>
+        <w:pStyle w:val="Alaotsikko"/>
         <w:numPr>
           <w:ilvl w:val="0"/>
           <w:numId w:val="0"/>
@@ -1175,7 +1143,7 @@
     </w:p>
     <w:p>
       <w:pPr>
-        <w:pStyle w:val="Subtitle"/>
+        <w:pStyle w:val="Alaotsikko"/>
         <w:numPr>
           <w:ilvl w:val="0"/>
           <w:numId w:val="0"/>
@@ -1302,7 +1270,7 @@
     </w:p>
     <w:p>
       <w:pPr>
-        <w:pStyle w:val="Heading1"/>
+        <w:pStyle w:val="Otsikko1"/>
         <w:jc w:val="center"/>
         <w:rPr>
           <w:sz w:val="96"/>
@@ -1322,7 +1290,7 @@
     </w:p>
     <w:p>
       <w:pPr>
-        <w:pStyle w:val="Heading2"/>
+        <w:pStyle w:val="Otsikko2"/>
         <w:rPr>
           <w:sz w:val="44"/>
           <w:szCs w:val="44"/>
@@ -1332,7 +1300,7 @@
     </w:p>
     <w:p>
       <w:pPr>
-        <w:pStyle w:val="Heading2"/>
+        <w:pStyle w:val="Otsikko2"/>
         <w:jc w:val="center"/>
         <w:rPr>
           <w:sz w:val="52"/>
@@ -1382,7 +1350,7 @@
     </w:p>
     <w:p>
       <w:pPr>
-        <w:pStyle w:val="Subtitle"/>
+        <w:pStyle w:val="Alaotsikko"/>
         <w:numPr>
           <w:ilvl w:val="0"/>
           <w:numId w:val="0"/>
@@ -1397,7 +1365,7 @@
     </w:p>
     <w:p>
       <w:pPr>
-        <w:pStyle w:val="Subtitle"/>
+        <w:pStyle w:val="Alaotsikko"/>
         <w:numPr>
           <w:ilvl w:val="0"/>
           <w:numId w:val="0"/>
@@ -1411,6 +1379,7 @@
       </w:pPr>
       <w:r>
         <w:rPr>
+          <w:noProof/>
           <w:sz w:val="40"/>
           <w:szCs w:val="40"/>
           <w:lang w:val="en-US"/>
@@ -1635,7 +1604,7 @@
     </w:p>
     <w:p>
       <w:pPr>
-        <w:pStyle w:val="Heading1"/>
+        <w:pStyle w:val="Otsikko1"/>
         <w:jc w:val="center"/>
         <w:rPr>
           <w:sz w:val="96"/>
@@ -1654,7 +1623,7 @@
     </w:p>
     <w:p>
       <w:pPr>
-        <w:pStyle w:val="Heading2"/>
+        <w:pStyle w:val="Otsikko2"/>
         <w:rPr>
           <w:sz w:val="44"/>
           <w:szCs w:val="44"/>
@@ -1729,7 +1698,7 @@
                           </w:p>
                           <w:p>
                             <w:pPr>
-                              <w:pStyle w:val="Heading2"/>
+                              <w:pStyle w:val="Otsikko2"/>
                               <w:jc w:val="center"/>
                               <w:rPr>
                                 <w:b/>
@@ -1881,7 +1850,7 @@
     </w:p>
     <w:p>
       <w:pPr>
-        <w:pStyle w:val="Subtitle"/>
+        <w:pStyle w:val="Alaotsikko"/>
         <w:numPr>
           <w:ilvl w:val="0"/>
           <w:numId w:val="0"/>
@@ -1896,7 +1865,7 @@
     </w:p>
     <w:p>
       <w:pPr>
-        <w:pStyle w:val="Subtitle"/>
+        <w:pStyle w:val="Alaotsikko"/>
         <w:numPr>
           <w:ilvl w:val="0"/>
           <w:numId w:val="0"/>
@@ -2044,7 +2013,7 @@
     </w:p>
     <w:p>
       <w:pPr>
-        <w:pStyle w:val="Heading1"/>
+        <w:pStyle w:val="Otsikko1"/>
         <w:rPr>
           <w:sz w:val="96"/>
           <w:szCs w:val="96"/>
@@ -2054,7 +2023,7 @@
     </w:p>
     <w:p>
       <w:pPr>
-        <w:pStyle w:val="Heading1"/>
+        <w:pStyle w:val="Otsikko1"/>
         <w:jc w:val="center"/>
         <w:rPr>
           <w:sz w:val="96"/>
@@ -2081,7 +2050,7 @@
     </w:p>
     <w:p>
       <w:pPr>
-        <w:pStyle w:val="Heading1"/>
+        <w:pStyle w:val="Otsikko1"/>
         <w:jc w:val="center"/>
         <w:rPr>
           <w:sz w:val="96"/>
@@ -2107,7 +2076,7 @@
     </w:p>
     <w:p>
       <w:pPr>
-        <w:pStyle w:val="Heading2"/>
+        <w:pStyle w:val="Otsikko2"/>
         <w:rPr>
           <w:sz w:val="44"/>
           <w:szCs w:val="44"/>
@@ -2156,7 +2125,7 @@
     </w:p>
     <w:p>
       <w:pPr>
-        <w:pStyle w:val="Subtitle"/>
+        <w:pStyle w:val="Alaotsikko"/>
         <w:numPr>
           <w:ilvl w:val="0"/>
           <w:numId w:val="0"/>
@@ -2171,7 +2140,7 @@
     </w:p>
     <w:p>
       <w:pPr>
-        <w:pStyle w:val="Subtitle"/>
+        <w:pStyle w:val="Alaotsikko"/>
         <w:numPr>
           <w:ilvl w:val="0"/>
           <w:numId w:val="0"/>
@@ -3503,15 +3472,15 @@
     <w:lsdException w:name="Unresolved Mention" w:semiHidden="1" w:unhideWhenUsed="1"/>
     <w:lsdException w:name="Smart Link" w:semiHidden="1" w:unhideWhenUsed="1"/>
   </w:latentStyles>
-  <w:style w:type="paragraph" w:default="1" w:styleId="Normal">
+  <w:style w:type="paragraph" w:default="1" w:styleId="Normaali">
     <w:name w:val="Normal"/>
     <w:qFormat/>
   </w:style>
-  <w:style w:type="paragraph" w:styleId="Heading1">
+  <w:style w:type="paragraph" w:styleId="Otsikko1">
     <w:name w:val="heading 1"/>
-    <w:basedOn w:val="Normal"/>
-    <w:next w:val="Normal"/>
-    <w:link w:val="Heading1Char"/>
+    <w:basedOn w:val="Normaali"/>
+    <w:next w:val="Normaali"/>
+    <w:link w:val="Otsikko1Char"/>
     <w:uiPriority w:val="9"/>
     <w:qFormat/>
     <w:rsid w:val="00001700"/>
@@ -3528,11 +3497,11 @@
       <w:szCs w:val="32"/>
     </w:rPr>
   </w:style>
-  <w:style w:type="paragraph" w:styleId="Heading2">
+  <w:style w:type="paragraph" w:styleId="Otsikko2">
     <w:name w:val="heading 2"/>
-    <w:basedOn w:val="Normal"/>
-    <w:next w:val="Normal"/>
-    <w:link w:val="Heading2Char"/>
+    <w:basedOn w:val="Normaali"/>
+    <w:next w:val="Normaali"/>
+    <w:link w:val="Otsikko2Char"/>
     <w:uiPriority w:val="9"/>
     <w:unhideWhenUsed/>
     <w:qFormat/>
@@ -3550,13 +3519,13 @@
       <w:szCs w:val="26"/>
     </w:rPr>
   </w:style>
-  <w:style w:type="character" w:default="1" w:styleId="DefaultParagraphFont">
+  <w:style w:type="character" w:default="1" w:styleId="Kappaleenoletusfontti">
     <w:name w:val="Default Paragraph Font"/>
     <w:uiPriority w:val="1"/>
     <w:semiHidden/>
     <w:unhideWhenUsed/>
   </w:style>
-  <w:style w:type="table" w:default="1" w:styleId="TableNormal">
+  <w:style w:type="table" w:default="1" w:styleId="Normaalitaulukko">
     <w:name w:val="Normal Table"/>
     <w:uiPriority w:val="99"/>
     <w:semiHidden/>
@@ -3571,16 +3540,16 @@
       </w:tblCellMar>
     </w:tblPr>
   </w:style>
-  <w:style w:type="numbering" w:default="1" w:styleId="NoList">
+  <w:style w:type="numbering" w:default="1" w:styleId="Eiluetteloa">
     <w:name w:val="No List"/>
     <w:uiPriority w:val="99"/>
     <w:semiHidden/>
     <w:unhideWhenUsed/>
   </w:style>
-  <w:style w:type="character" w:customStyle="1" w:styleId="Heading1Char">
-    <w:name w:val="Heading 1 Char"/>
-    <w:basedOn w:val="DefaultParagraphFont"/>
-    <w:link w:val="Heading1"/>
+  <w:style w:type="character" w:customStyle="1" w:styleId="Otsikko1Char">
+    <w:name w:val="Otsikko 1 Char"/>
+    <w:basedOn w:val="Kappaleenoletusfontti"/>
+    <w:link w:val="Otsikko1"/>
     <w:uiPriority w:val="9"/>
     <w:rsid w:val="00001700"/>
     <w:rPr>
@@ -3590,10 +3559,10 @@
       <w:szCs w:val="32"/>
     </w:rPr>
   </w:style>
-  <w:style w:type="character" w:customStyle="1" w:styleId="Heading2Char">
-    <w:name w:val="Heading 2 Char"/>
-    <w:basedOn w:val="DefaultParagraphFont"/>
-    <w:link w:val="Heading2"/>
+  <w:style w:type="character" w:customStyle="1" w:styleId="Otsikko2Char">
+    <w:name w:val="Otsikko 2 Char"/>
+    <w:basedOn w:val="Kappaleenoletusfontti"/>
+    <w:link w:val="Otsikko2"/>
     <w:uiPriority w:val="9"/>
     <w:rsid w:val="00FA0C82"/>
     <w:rPr>
@@ -3603,11 +3572,11 @@
       <w:szCs w:val="26"/>
     </w:rPr>
   </w:style>
-  <w:style w:type="paragraph" w:styleId="Subtitle">
+  <w:style w:type="paragraph" w:styleId="Alaotsikko">
     <w:name w:val="Subtitle"/>
-    <w:basedOn w:val="Normal"/>
-    <w:next w:val="Normal"/>
-    <w:link w:val="SubtitleChar"/>
+    <w:basedOn w:val="Normaali"/>
+    <w:next w:val="Normaali"/>
+    <w:link w:val="AlaotsikkoChar"/>
     <w:uiPriority w:val="11"/>
     <w:qFormat/>
     <w:rsid w:val="00FA0C82"/>
@@ -3622,10 +3591,10 @@
       <w:spacing w:val="15"/>
     </w:rPr>
   </w:style>
-  <w:style w:type="character" w:customStyle="1" w:styleId="SubtitleChar">
-    <w:name w:val="Subtitle Char"/>
-    <w:basedOn w:val="DefaultParagraphFont"/>
-    <w:link w:val="Subtitle"/>
+  <w:style w:type="character" w:customStyle="1" w:styleId="AlaotsikkoChar">
+    <w:name w:val="Alaotsikko Char"/>
+    <w:basedOn w:val="Kappaleenoletusfontti"/>
+    <w:link w:val="Alaotsikko"/>
     <w:uiPriority w:val="11"/>
     <w:rsid w:val="00FA0C82"/>
     <w:rPr>
@@ -3634,9 +3603,9 @@
       <w:spacing w:val="15"/>
     </w:rPr>
   </w:style>
-  <w:style w:type="paragraph" w:styleId="ListParagraph">
+  <w:style w:type="paragraph" w:styleId="Luettelokappale">
     <w:name w:val="List Paragraph"/>
-    <w:basedOn w:val="Normal"/>
+    <w:basedOn w:val="Normaali"/>
     <w:uiPriority w:val="34"/>
     <w:qFormat/>
     <w:rsid w:val="00C11936"/>

</xml_diff>

<commit_message>
pictures modified. saxophone added
</commit_message>
<xml_diff>
--- a/VeikanTesti/html/documents/All.docx
+++ b/VeikanTesti/html/documents/All.docx
@@ -4,52 +4,11 @@
   <w:body>
     <w:p>
       <w:pPr>
-        <w:pStyle w:val="Otsikko1"/>
+        <w:pStyle w:val="Heading1"/>
         <w:jc w:val="center"/>
         <w:rPr>
           <w:sz w:val="96"/>
           <w:szCs w:val="96"/>
-          <w:lang w:val="en-US"/>
-        </w:rPr>
-      </w:pPr>
-      <w:r>
-        <w:rPr>
-          <w:sz w:val="96"/>
-          <w:szCs w:val="96"/>
-          <w:lang w:val="en-US"/>
-        </w:rPr>
-        <w:t>Welcome</w:t>
-      </w:r>
-      <w:r>
-        <w:rPr>
-          <w:sz w:val="96"/>
-          <w:szCs w:val="96"/>
-          <w:lang w:val="en-US"/>
-        </w:rPr>
-        <w:t xml:space="preserve"> to Pepper’s Shop</w:t>
-      </w:r>
-      <w:r>
-        <w:rPr>
-          <w:sz w:val="96"/>
-          <w:szCs w:val="96"/>
-          <w:lang w:val="en-US"/>
-        </w:rPr>
-        <w:t>!</w:t>
-      </w:r>
-    </w:p>
-    <w:p>
-      <w:pPr>
-        <w:rPr>
-          <w:lang w:val="en-US"/>
-        </w:rPr>
-      </w:pPr>
-    </w:p>
-    <w:p>
-      <w:pPr>
-        <w:pStyle w:val="Otsikko2"/>
-        <w:rPr>
-          <w:sz w:val="44"/>
-          <w:szCs w:val="44"/>
           <w:lang w:val="en-US"/>
         </w:rPr>
       </w:pPr>
@@ -64,16 +23,16 @@
         <mc:AlternateContent>
           <mc:Choice Requires="wps">
             <w:drawing>
-              <wp:anchor distT="91440" distB="91440" distL="137160" distR="137160" simplePos="0" relativeHeight="251662336" behindDoc="0" locked="0" layoutInCell="0" allowOverlap="1" wp14:anchorId="7E726192" wp14:editId="14791CBA">
+              <wp:anchor distT="91440" distB="91440" distL="137160" distR="137160" simplePos="0" relativeHeight="251662336" behindDoc="0" locked="0" layoutInCell="0" allowOverlap="1" wp14:anchorId="7E726192" wp14:editId="7563CCC3">
                 <wp:simplePos x="0" y="0"/>
                 <wp:positionH relativeFrom="margin">
-                  <wp:posOffset>4326890</wp:posOffset>
+                  <wp:posOffset>4207510</wp:posOffset>
                 </wp:positionH>
                 <wp:positionV relativeFrom="margin">
-                  <wp:posOffset>1492885</wp:posOffset>
+                  <wp:posOffset>643890</wp:posOffset>
                 </wp:positionV>
-                <wp:extent cx="1792605" cy="4897755"/>
-                <wp:effectExtent l="9525" t="0" r="26670" b="26670"/>
+                <wp:extent cx="1792605" cy="5534025"/>
+                <wp:effectExtent l="0" t="3810" r="13335" b="13335"/>
                 <wp:wrapSquare wrapText="bothSides"/>
                 <wp:docPr id="306" name="AutoShape 2"/>
                 <wp:cNvGraphicFramePr>
@@ -88,7 +47,7 @@
                       <wps:spPr bwMode="auto">
                         <a:xfrm rot="5400000">
                           <a:off x="0" y="0"/>
-                          <a:ext cx="1792605" cy="4897755"/>
+                          <a:ext cx="1792605" cy="5534025"/>
                         </a:xfrm>
                         <a:prstGeom prst="roundRect">
                           <a:avLst>
@@ -114,7 +73,7 @@
                         <w:txbxContent>
                           <w:p>
                             <w:pPr>
-                              <w:pStyle w:val="Alaotsikko"/>
+                              <w:pStyle w:val="Subtitle"/>
                               <w:numPr>
                                 <w:ilvl w:val="0"/>
                                 <w:numId w:val="7"/>
@@ -131,12 +90,28 @@
                                 <w:szCs w:val="44"/>
                                 <w:lang w:val="en-US"/>
                               </w:rPr>
-                              <w:t>I want to pick up my package.</w:t>
+                              <w:t>I w</w:t>
+                            </w:r>
+                            <w:r>
+                              <w:rPr>
+                                <w:sz w:val="44"/>
+                                <w:szCs w:val="44"/>
+                                <w:lang w:val="en-US"/>
+                              </w:rPr>
+                              <w:t>ould like</w:t>
+                            </w:r>
+                            <w:r>
+                              <w:rPr>
+                                <w:sz w:val="44"/>
+                                <w:szCs w:val="44"/>
+                                <w:lang w:val="en-US"/>
+                              </w:rPr>
+                              <w:t xml:space="preserve"> to pick up my package.</w:t>
                             </w:r>
                           </w:p>
                           <w:p>
                             <w:pPr>
-                              <w:pStyle w:val="Alaotsikko"/>
+                              <w:pStyle w:val="Subtitle"/>
                               <w:numPr>
                                 <w:ilvl w:val="0"/>
                                 <w:numId w:val="7"/>
@@ -153,12 +128,12 @@
                                 <w:szCs w:val="44"/>
                                 <w:lang w:val="en-US"/>
                               </w:rPr>
-                              <w:t>I need a guidance.</w:t>
+                              <w:t>I need guidance.</w:t>
                             </w:r>
                           </w:p>
                           <w:p>
                             <w:pPr>
-                              <w:pStyle w:val="Alaotsikko"/>
+                              <w:pStyle w:val="Subtitle"/>
                               <w:numPr>
                                 <w:ilvl w:val="0"/>
                                 <w:numId w:val="7"/>
@@ -210,7 +185,7 @@
           </mc:Choice>
           <mc:Fallback>
             <w:pict>
-              <v:roundrect w14:anchorId="7E726192" id="AutoShape 2" o:spid="_x0000_s1026" style="position:absolute;margin-left:340.7pt;margin-top:117.55pt;width:141.15pt;height:385.65pt;rotation:90;z-index:251662336;visibility:visible;mso-wrap-style:square;mso-width-percent:0;mso-height-percent:0;mso-wrap-distance-left:10.8pt;mso-wrap-distance-top:7.2pt;mso-wrap-distance-right:10.8pt;mso-wrap-distance-bottom:7.2pt;mso-position-horizontal:absolute;mso-position-horizontal-relative:margin;mso-position-vertical:absolute;mso-position-vertical-relative:margin;mso-width-percent:0;mso-height-percent:0;mso-width-relative:margin;mso-height-relative:margin;v-text-anchor:middle" arcsize="8541f" o:gfxdata="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" o:allowincell="f" fillcolor="white [3201]" strokecolor="black [3200]" strokeweight="1pt">
+              <v:roundrect w14:anchorId="7E726192" id="AutoShape 2" o:spid="_x0000_s1026" style="position:absolute;left:0;text-align:left;margin-left:331.3pt;margin-top:50.7pt;width:141.15pt;height:435.75pt;rotation:90;z-index:251662336;visibility:visible;mso-wrap-style:square;mso-width-percent:0;mso-height-percent:0;mso-wrap-distance-left:10.8pt;mso-wrap-distance-top:7.2pt;mso-wrap-distance-right:10.8pt;mso-wrap-distance-bottom:7.2pt;mso-position-horizontal:absolute;mso-position-horizontal-relative:margin;mso-position-vertical:absolute;mso-position-vertical-relative:margin;mso-width-percent:0;mso-height-percent:0;mso-width-relative:margin;mso-height-relative:margin;v-text-anchor:middle" arcsize="8541f" o:gfxdata="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" o:allowincell="f" fillcolor="white [3201]" strokecolor="black [3200]" strokeweight="1pt">
                 <v:stroke joinstyle="miter"/>
                 <v:textbox>
                   <w:txbxContent>
@@ -233,7 +208,23 @@
                           <w:szCs w:val="44"/>
                           <w:lang w:val="en-US"/>
                         </w:rPr>
-                        <w:t>I want to pick up my package.</w:t>
+                        <w:t>I w</w:t>
+                      </w:r>
+                      <w:r>
+                        <w:rPr>
+                          <w:sz w:val="44"/>
+                          <w:szCs w:val="44"/>
+                          <w:lang w:val="en-US"/>
+                        </w:rPr>
+                        <w:t>ould like</w:t>
+                      </w:r>
+                      <w:r>
+                        <w:rPr>
+                          <w:sz w:val="44"/>
+                          <w:szCs w:val="44"/>
+                          <w:lang w:val="en-US"/>
+                        </w:rPr>
+                        <w:t xml:space="preserve"> to pick up my package.</w:t>
                       </w:r>
                     </w:p>
                     <w:p>
@@ -255,7 +246,7 @@
                           <w:szCs w:val="44"/>
                           <w:lang w:val="en-US"/>
                         </w:rPr>
-                        <w:t>I need a guidance.</w:t>
+                        <w:t>I need guidance.</w:t>
                       </w:r>
                     </w:p>
                     <w:p>
@@ -301,67 +292,47 @@
           </mc:Fallback>
         </mc:AlternateContent>
       </w:r>
-    </w:p>
-    <w:p>
-      <w:pPr>
-        <w:pStyle w:val="Otsikko2"/>
-        <w:jc w:val="center"/>
+      <w:r>
+        <w:rPr>
+          <w:sz w:val="96"/>
+          <w:szCs w:val="96"/>
+          <w:lang w:val="en-US"/>
+        </w:rPr>
+        <w:t>Welcome</w:t>
+      </w:r>
+      <w:r>
+        <w:rPr>
+          <w:sz w:val="96"/>
+          <w:szCs w:val="96"/>
+          <w:lang w:val="en-US"/>
+        </w:rPr>
+        <w:t xml:space="preserve"> to Pepper’s Shop</w:t>
+      </w:r>
+      <w:r>
+        <w:rPr>
+          <w:sz w:val="96"/>
+          <w:szCs w:val="96"/>
+          <w:lang w:val="en-US"/>
+        </w:rPr>
+        <w:t>!</w:t>
+      </w:r>
+    </w:p>
+    <w:p>
+      <w:pPr>
+        <w:rPr>
+          <w:lang w:val="en-US"/>
+        </w:rPr>
+      </w:pPr>
+    </w:p>
+    <w:p>
+      <w:pPr>
+        <w:pStyle w:val="Heading2"/>
         <w:rPr>
           <w:sz w:val="52"/>
           <w:szCs w:val="52"/>
           <w:lang w:val="en-US"/>
         </w:rPr>
       </w:pPr>
-      <w:r>
-        <w:rPr>
-          <w:sz w:val="52"/>
-          <w:szCs w:val="52"/>
-          <w:lang w:val="en-US"/>
-        </w:rPr>
-        <w:t xml:space="preserve">If you want to start conversation with </w:t>
-      </w:r>
-      <w:r>
-        <w:rPr>
-          <w:sz w:val="52"/>
-          <w:szCs w:val="52"/>
-          <w:lang w:val="en-US"/>
-        </w:rPr>
-        <w:t>P</w:t>
-      </w:r>
-      <w:r>
-        <w:rPr>
-          <w:sz w:val="52"/>
-          <w:szCs w:val="52"/>
-          <w:lang w:val="en-US"/>
-        </w:rPr>
-        <w:t>epper, say “</w:t>
-      </w:r>
-      <w:bookmarkStart w:id="0" w:name="_Hlk88226071"/>
-      <w:r>
-        <w:rPr>
-          <w:sz w:val="52"/>
-          <w:szCs w:val="52"/>
-          <w:lang w:val="en-US"/>
-        </w:rPr>
-        <w:t>Hello</w:t>
-      </w:r>
-      <w:bookmarkEnd w:id="0"/>
-      <w:r>
-        <w:rPr>
-          <w:sz w:val="52"/>
-          <w:szCs w:val="52"/>
-          <w:lang w:val="en-US"/>
-        </w:rPr>
-        <w:t>”</w:t>
-      </w:r>
-      <w:r>
-        <w:rPr>
-          <w:sz w:val="52"/>
-          <w:szCs w:val="52"/>
-          <w:lang w:val="en-US"/>
-        </w:rPr>
-        <w:t>.</w:t>
-      </w:r>
     </w:p>
     <w:p>
       <w:pPr>
@@ -406,7 +377,7 @@
     </w:p>
     <w:p>
       <w:pPr>
-        <w:pStyle w:val="Alaotsikko"/>
+        <w:pStyle w:val="Subtitle"/>
         <w:numPr>
           <w:ilvl w:val="0"/>
           <w:numId w:val="0"/>
@@ -421,7 +392,7 @@
     </w:p>
     <w:p>
       <w:pPr>
-        <w:pStyle w:val="Alaotsikko"/>
+        <w:pStyle w:val="Subtitle"/>
         <w:numPr>
           <w:ilvl w:val="0"/>
           <w:numId w:val="0"/>
@@ -586,7 +557,7 @@
     </w:p>
     <w:p>
       <w:pPr>
-        <w:pStyle w:val="Otsikko1"/>
+        <w:pStyle w:val="Heading1"/>
         <w:jc w:val="center"/>
         <w:rPr>
           <w:sz w:val="96"/>
@@ -605,7 +576,7 @@
     </w:p>
     <w:p>
       <w:pPr>
-        <w:pStyle w:val="Otsikko2"/>
+        <w:pStyle w:val="Heading2"/>
         <w:rPr>
           <w:sz w:val="44"/>
           <w:szCs w:val="44"/>
@@ -681,7 +652,7 @@
                         <w:txbxContent>
                           <w:p>
                             <w:pPr>
-                              <w:pStyle w:val="Alaotsikko"/>
+                              <w:pStyle w:val="Subtitle"/>
                               <w:numPr>
                                 <w:ilvl w:val="0"/>
                                 <w:numId w:val="9"/>
@@ -703,7 +674,7 @@
                           </w:p>
                           <w:p>
                             <w:pPr>
-                              <w:pStyle w:val="Alaotsikko"/>
+                              <w:pStyle w:val="Subtitle"/>
                               <w:numPr>
                                 <w:ilvl w:val="0"/>
                                 <w:numId w:val="9"/>
@@ -843,7 +814,7 @@
     </w:p>
     <w:p>
       <w:pPr>
-        <w:pStyle w:val="Otsikko2"/>
+        <w:pStyle w:val="Heading2"/>
         <w:jc w:val="center"/>
         <w:rPr>
           <w:sz w:val="52"/>
@@ -893,7 +864,7 @@
     </w:p>
     <w:p>
       <w:pPr>
-        <w:pStyle w:val="Alaotsikko"/>
+        <w:pStyle w:val="Subtitle"/>
         <w:numPr>
           <w:ilvl w:val="0"/>
           <w:numId w:val="0"/>
@@ -908,7 +879,7 @@
     </w:p>
     <w:p>
       <w:pPr>
-        <w:pStyle w:val="Alaotsikko"/>
+        <w:pStyle w:val="Subtitle"/>
         <w:numPr>
           <w:ilvl w:val="0"/>
           <w:numId w:val="0"/>
@@ -1056,7 +1027,7 @@
     </w:p>
     <w:p>
       <w:pPr>
-        <w:pStyle w:val="Otsikko1"/>
+        <w:pStyle w:val="Heading1"/>
         <w:jc w:val="center"/>
         <w:rPr>
           <w:sz w:val="96"/>
@@ -1067,7 +1038,21 @@
     </w:p>
     <w:p>
       <w:pPr>
-        <w:pStyle w:val="Otsikko1"/>
+        <w:rPr>
+          <w:lang w:val="en-US"/>
+        </w:rPr>
+      </w:pPr>
+    </w:p>
+    <w:p>
+      <w:pPr>
+        <w:rPr>
+          <w:lang w:val="en-US"/>
+        </w:rPr>
+      </w:pPr>
+    </w:p>
+    <w:p>
+      <w:pPr>
+        <w:pStyle w:val="Heading1"/>
         <w:jc w:val="center"/>
         <w:rPr>
           <w:sz w:val="96"/>
@@ -1081,12 +1066,20 @@
           <w:szCs w:val="96"/>
           <w:lang w:val="en-US"/>
         </w:rPr>
-        <w:t>Follow me!</w:t>
-      </w:r>
-    </w:p>
-    <w:p>
-      <w:pPr>
-        <w:pStyle w:val="Otsikko2"/>
+        <w:t>Please f</w:t>
+      </w:r>
+      <w:r>
+        <w:rPr>
+          <w:sz w:val="96"/>
+          <w:szCs w:val="96"/>
+          <w:lang w:val="en-US"/>
+        </w:rPr>
+        <w:t>ollow me!</w:t>
+      </w:r>
+    </w:p>
+    <w:p>
+      <w:pPr>
+        <w:pStyle w:val="Heading2"/>
         <w:rPr>
           <w:sz w:val="44"/>
           <w:szCs w:val="44"/>
@@ -1128,7 +1121,7 @@
     </w:p>
     <w:p>
       <w:pPr>
-        <w:pStyle w:val="Alaotsikko"/>
+        <w:pStyle w:val="Subtitle"/>
         <w:numPr>
           <w:ilvl w:val="0"/>
           <w:numId w:val="0"/>
@@ -1143,7 +1136,7 @@
     </w:p>
     <w:p>
       <w:pPr>
-        <w:pStyle w:val="Alaotsikko"/>
+        <w:pStyle w:val="Subtitle"/>
         <w:numPr>
           <w:ilvl w:val="0"/>
           <w:numId w:val="0"/>
@@ -1270,7 +1263,7 @@
     </w:p>
     <w:p>
       <w:pPr>
-        <w:pStyle w:val="Otsikko1"/>
+        <w:pStyle w:val="Heading1"/>
         <w:jc w:val="center"/>
         <w:rPr>
           <w:sz w:val="96"/>
@@ -1290,7 +1283,7 @@
     </w:p>
     <w:p>
       <w:pPr>
-        <w:pStyle w:val="Otsikko2"/>
+        <w:pStyle w:val="Heading2"/>
         <w:rPr>
           <w:sz w:val="44"/>
           <w:szCs w:val="44"/>
@@ -1300,7 +1293,7 @@
     </w:p>
     <w:p>
       <w:pPr>
-        <w:pStyle w:val="Otsikko2"/>
+        <w:pStyle w:val="Heading2"/>
         <w:jc w:val="center"/>
         <w:rPr>
           <w:sz w:val="52"/>
@@ -1350,7 +1343,7 @@
     </w:p>
     <w:p>
       <w:pPr>
-        <w:pStyle w:val="Alaotsikko"/>
+        <w:pStyle w:val="Subtitle"/>
         <w:numPr>
           <w:ilvl w:val="0"/>
           <w:numId w:val="0"/>
@@ -1362,21 +1355,6 @@
           <w:lang w:val="en-US"/>
         </w:rPr>
       </w:pPr>
-    </w:p>
-    <w:p>
-      <w:pPr>
-        <w:pStyle w:val="Alaotsikko"/>
-        <w:numPr>
-          <w:ilvl w:val="0"/>
-          <w:numId w:val="0"/>
-        </w:numPr>
-        <w:ind w:left="720"/>
-        <w:rPr>
-          <w:sz w:val="40"/>
-          <w:szCs w:val="40"/>
-          <w:lang w:val="en-US"/>
-        </w:rPr>
-      </w:pPr>
       <w:r>
         <w:rPr>
           <w:noProof/>
@@ -1385,13 +1363,13 @@
           <w:lang w:val="en-US"/>
         </w:rPr>
         <w:drawing>
-          <wp:anchor distT="0" distB="0" distL="114300" distR="114300" simplePos="0" relativeHeight="251671552" behindDoc="1" locked="0" layoutInCell="1" allowOverlap="1" wp14:anchorId="3CF37709" wp14:editId="2BA6AD18">
+          <wp:anchor distT="0" distB="0" distL="114300" distR="114300" simplePos="0" relativeHeight="251671552" behindDoc="1" locked="0" layoutInCell="1" allowOverlap="1" wp14:anchorId="3CF37709" wp14:editId="31B961CA">
             <wp:simplePos x="0" y="0"/>
             <wp:positionH relativeFrom="column">
-              <wp:posOffset>3378200</wp:posOffset>
+              <wp:posOffset>3644900</wp:posOffset>
             </wp:positionH>
             <wp:positionV relativeFrom="paragraph">
-              <wp:posOffset>21590</wp:posOffset>
+              <wp:posOffset>292735</wp:posOffset>
             </wp:positionV>
             <wp:extent cx="3094990" cy="3111500"/>
             <wp:effectExtent l="0" t="0" r="0" b="0"/>
@@ -1440,6 +1418,21 @@
           </wp:anchor>
         </w:drawing>
       </w:r>
+    </w:p>
+    <w:p>
+      <w:pPr>
+        <w:pStyle w:val="Subtitle"/>
+        <w:numPr>
+          <w:ilvl w:val="0"/>
+          <w:numId w:val="0"/>
+        </w:numPr>
+        <w:ind w:left="720"/>
+        <w:rPr>
+          <w:sz w:val="40"/>
+          <w:szCs w:val="40"/>
+          <w:lang w:val="en-US"/>
+        </w:rPr>
+      </w:pPr>
     </w:p>
     <w:p>
       <w:pPr>
@@ -1604,7 +1597,7 @@
     </w:p>
     <w:p>
       <w:pPr>
-        <w:pStyle w:val="Otsikko1"/>
+        <w:pStyle w:val="Heading1"/>
         <w:jc w:val="center"/>
         <w:rPr>
           <w:sz w:val="96"/>
@@ -1623,7 +1616,7 @@
     </w:p>
     <w:p>
       <w:pPr>
-        <w:pStyle w:val="Otsikko2"/>
+        <w:pStyle w:val="Heading2"/>
         <w:rPr>
           <w:sz w:val="44"/>
           <w:szCs w:val="44"/>
@@ -1698,7 +1691,7 @@
                           </w:p>
                           <w:p>
                             <w:pPr>
-                              <w:pStyle w:val="Otsikko2"/>
+                              <w:pStyle w:val="Heading2"/>
                               <w:jc w:val="center"/>
                               <w:rPr>
                                 <w:b/>
@@ -1850,7 +1843,7 @@
     </w:p>
     <w:p>
       <w:pPr>
-        <w:pStyle w:val="Alaotsikko"/>
+        <w:pStyle w:val="Subtitle"/>
         <w:numPr>
           <w:ilvl w:val="0"/>
           <w:numId w:val="0"/>
@@ -1865,7 +1858,7 @@
     </w:p>
     <w:p>
       <w:pPr>
-        <w:pStyle w:val="Alaotsikko"/>
+        <w:pStyle w:val="Subtitle"/>
         <w:numPr>
           <w:ilvl w:val="0"/>
           <w:numId w:val="0"/>
@@ -2013,7 +2006,7 @@
     </w:p>
     <w:p>
       <w:pPr>
-        <w:pStyle w:val="Otsikko1"/>
+        <w:pStyle w:val="Heading1"/>
         <w:rPr>
           <w:sz w:val="96"/>
           <w:szCs w:val="96"/>
@@ -2023,7 +2016,7 @@
     </w:p>
     <w:p>
       <w:pPr>
-        <w:pStyle w:val="Otsikko1"/>
+        <w:pStyle w:val="Heading1"/>
         <w:jc w:val="center"/>
         <w:rPr>
           <w:sz w:val="96"/>
@@ -2050,7 +2043,7 @@
     </w:p>
     <w:p>
       <w:pPr>
-        <w:pStyle w:val="Otsikko1"/>
+        <w:pStyle w:val="Heading1"/>
         <w:jc w:val="center"/>
         <w:rPr>
           <w:sz w:val="96"/>
@@ -2076,7 +2069,7 @@
     </w:p>
     <w:p>
       <w:pPr>
-        <w:pStyle w:val="Otsikko2"/>
+        <w:pStyle w:val="Heading2"/>
         <w:rPr>
           <w:sz w:val="44"/>
           <w:szCs w:val="44"/>
@@ -2125,7 +2118,7 @@
     </w:p>
     <w:p>
       <w:pPr>
-        <w:pStyle w:val="Alaotsikko"/>
+        <w:pStyle w:val="Subtitle"/>
         <w:numPr>
           <w:ilvl w:val="0"/>
           <w:numId w:val="0"/>
@@ -2140,7 +2133,7 @@
     </w:p>
     <w:p>
       <w:pPr>
-        <w:pStyle w:val="Alaotsikko"/>
+        <w:pStyle w:val="Subtitle"/>
         <w:numPr>
           <w:ilvl w:val="0"/>
           <w:numId w:val="0"/>
@@ -3472,15 +3465,15 @@
     <w:lsdException w:name="Unresolved Mention" w:semiHidden="1" w:unhideWhenUsed="1"/>
     <w:lsdException w:name="Smart Link" w:semiHidden="1" w:unhideWhenUsed="1"/>
   </w:latentStyles>
-  <w:style w:type="paragraph" w:default="1" w:styleId="Normaali">
+  <w:style w:type="paragraph" w:default="1" w:styleId="Normal">
     <w:name w:val="Normal"/>
     <w:qFormat/>
   </w:style>
-  <w:style w:type="paragraph" w:styleId="Otsikko1">
+  <w:style w:type="paragraph" w:styleId="Heading1">
     <w:name w:val="heading 1"/>
-    <w:basedOn w:val="Normaali"/>
-    <w:next w:val="Normaali"/>
-    <w:link w:val="Otsikko1Char"/>
+    <w:basedOn w:val="Normal"/>
+    <w:next w:val="Normal"/>
+    <w:link w:val="Heading1Char"/>
     <w:uiPriority w:val="9"/>
     <w:qFormat/>
     <w:rsid w:val="00001700"/>
@@ -3497,11 +3490,11 @@
       <w:szCs w:val="32"/>
     </w:rPr>
   </w:style>
-  <w:style w:type="paragraph" w:styleId="Otsikko2">
+  <w:style w:type="paragraph" w:styleId="Heading2">
     <w:name w:val="heading 2"/>
-    <w:basedOn w:val="Normaali"/>
-    <w:next w:val="Normaali"/>
-    <w:link w:val="Otsikko2Char"/>
+    <w:basedOn w:val="Normal"/>
+    <w:next w:val="Normal"/>
+    <w:link w:val="Heading2Char"/>
     <w:uiPriority w:val="9"/>
     <w:unhideWhenUsed/>
     <w:qFormat/>
@@ -3519,13 +3512,13 @@
       <w:szCs w:val="26"/>
     </w:rPr>
   </w:style>
-  <w:style w:type="character" w:default="1" w:styleId="Kappaleenoletusfontti">
+  <w:style w:type="character" w:default="1" w:styleId="DefaultParagraphFont">
     <w:name w:val="Default Paragraph Font"/>
     <w:uiPriority w:val="1"/>
     <w:semiHidden/>
     <w:unhideWhenUsed/>
   </w:style>
-  <w:style w:type="table" w:default="1" w:styleId="Normaalitaulukko">
+  <w:style w:type="table" w:default="1" w:styleId="TableNormal">
     <w:name w:val="Normal Table"/>
     <w:uiPriority w:val="99"/>
     <w:semiHidden/>
@@ -3540,16 +3533,16 @@
       </w:tblCellMar>
     </w:tblPr>
   </w:style>
-  <w:style w:type="numbering" w:default="1" w:styleId="Eiluetteloa">
+  <w:style w:type="numbering" w:default="1" w:styleId="NoList">
     <w:name w:val="No List"/>
     <w:uiPriority w:val="99"/>
     <w:semiHidden/>
     <w:unhideWhenUsed/>
   </w:style>
-  <w:style w:type="character" w:customStyle="1" w:styleId="Otsikko1Char">
-    <w:name w:val="Otsikko 1 Char"/>
-    <w:basedOn w:val="Kappaleenoletusfontti"/>
-    <w:link w:val="Otsikko1"/>
+  <w:style w:type="character" w:customStyle="1" w:styleId="Heading1Char">
+    <w:name w:val="Heading 1 Char"/>
+    <w:basedOn w:val="DefaultParagraphFont"/>
+    <w:link w:val="Heading1"/>
     <w:uiPriority w:val="9"/>
     <w:rsid w:val="00001700"/>
     <w:rPr>
@@ -3559,10 +3552,10 @@
       <w:szCs w:val="32"/>
     </w:rPr>
   </w:style>
-  <w:style w:type="character" w:customStyle="1" w:styleId="Otsikko2Char">
-    <w:name w:val="Otsikko 2 Char"/>
-    <w:basedOn w:val="Kappaleenoletusfontti"/>
-    <w:link w:val="Otsikko2"/>
+  <w:style w:type="character" w:customStyle="1" w:styleId="Heading2Char">
+    <w:name w:val="Heading 2 Char"/>
+    <w:basedOn w:val="DefaultParagraphFont"/>
+    <w:link w:val="Heading2"/>
     <w:uiPriority w:val="9"/>
     <w:rsid w:val="00FA0C82"/>
     <w:rPr>
@@ -3572,11 +3565,11 @@
       <w:szCs w:val="26"/>
     </w:rPr>
   </w:style>
-  <w:style w:type="paragraph" w:styleId="Alaotsikko">
+  <w:style w:type="paragraph" w:styleId="Subtitle">
     <w:name w:val="Subtitle"/>
-    <w:basedOn w:val="Normaali"/>
-    <w:next w:val="Normaali"/>
-    <w:link w:val="AlaotsikkoChar"/>
+    <w:basedOn w:val="Normal"/>
+    <w:next w:val="Normal"/>
+    <w:link w:val="SubtitleChar"/>
     <w:uiPriority w:val="11"/>
     <w:qFormat/>
     <w:rsid w:val="00FA0C82"/>
@@ -3591,10 +3584,10 @@
       <w:spacing w:val="15"/>
     </w:rPr>
   </w:style>
-  <w:style w:type="character" w:customStyle="1" w:styleId="AlaotsikkoChar">
-    <w:name w:val="Alaotsikko Char"/>
-    <w:basedOn w:val="Kappaleenoletusfontti"/>
-    <w:link w:val="Alaotsikko"/>
+  <w:style w:type="character" w:customStyle="1" w:styleId="SubtitleChar">
+    <w:name w:val="Subtitle Char"/>
+    <w:basedOn w:val="DefaultParagraphFont"/>
+    <w:link w:val="Subtitle"/>
     <w:uiPriority w:val="11"/>
     <w:rsid w:val="00FA0C82"/>
     <w:rPr>
@@ -3603,9 +3596,9 @@
       <w:spacing w:val="15"/>
     </w:rPr>
   </w:style>
-  <w:style w:type="paragraph" w:styleId="Luettelokappale">
+  <w:style w:type="paragraph" w:styleId="ListParagraph">
     <w:name w:val="List Paragraph"/>
-    <w:basedOn w:val="Normaali"/>
+    <w:basedOn w:val="Normal"/>
     <w:uiPriority w:val="34"/>
     <w:qFormat/>
     <w:rsid w:val="00C11936"/>

</xml_diff>